<commit_message>
worked on module 11 final
</commit_message>
<xml_diff>
--- a/Module11/Module11Final/Godek_Module11_Final.docx
+++ b/Module11/Module11Final/Godek_Module11_Final.docx
@@ -82,6 +82,53 @@
                     <a:xfrm>
                       <a:off x="0" y="0"/>
                       <a:ext cx="5943600" cy="2845435"/>
+                    </a:xfrm>
+                    <a:prstGeom prst="rect">
+                      <a:avLst/>
+                    </a:prstGeom>
+                  </pic:spPr>
+                </pic:pic>
+              </a:graphicData>
+            </a:graphic>
+          </wp:inline>
+        </w:drawing>
+      </w:r>
+    </w:p>
+    <w:p>
+      <w:pPr>
+        <w:pStyle w:val="ListParagraph"/>
+        <w:numPr>
+          <w:ilvl w:val="0"/>
+          <w:numId w:val="1"/>
+        </w:numPr>
+      </w:pPr>
+      <w:r>
+        <w:lastRenderedPageBreak/>
+        <w:drawing>
+          <wp:inline distT="0" distB="0" distL="0" distR="0" wp14:anchorId="078911DF" wp14:editId="76979935">
+            <wp:extent cx="5943600" cy="2584450"/>
+            <wp:effectExtent l="0" t="0" r="0" b="6350"/>
+            <wp:docPr id="1160788062" name="Picture 1" descr="A screenshot of a computer&#10;&#10;Description automatically generated"/>
+            <wp:cNvGraphicFramePr>
+              <a:graphicFrameLocks xmlns:a="http://schemas.openxmlformats.org/drawingml/2006/main" noChangeAspect="1"/>
+            </wp:cNvGraphicFramePr>
+            <a:graphic xmlns:a="http://schemas.openxmlformats.org/drawingml/2006/main">
+              <a:graphicData uri="http://schemas.openxmlformats.org/drawingml/2006/picture">
+                <pic:pic xmlns:pic="http://schemas.openxmlformats.org/drawingml/2006/picture">
+                  <pic:nvPicPr>
+                    <pic:cNvPr id="1160788062" name="Picture 1" descr="A screenshot of a computer&#10;&#10;Description automatically generated"/>
+                    <pic:cNvPicPr/>
+                  </pic:nvPicPr>
+                  <pic:blipFill>
+                    <a:blip r:embed="rId7"/>
+                    <a:stretch>
+                      <a:fillRect/>
+                    </a:stretch>
+                  </pic:blipFill>
+                  <pic:spPr>
+                    <a:xfrm>
+                      <a:off x="0" y="0"/>
+                      <a:ext cx="5943600" cy="2584450"/>
                     </a:xfrm>
                     <a:prstGeom prst="rect">
                       <a:avLst/>

</xml_diff>

<commit_message>
finished Final Assignment and removed some files from Activity 11.3
</commit_message>
<xml_diff>
--- a/Module11/Module11Final/Godek_Module11_Final.docx
+++ b/Module11/Module11Final/Godek_Module11_Final.docx
@@ -11,6 +11,9 @@
         </w:numPr>
       </w:pPr>
       <w:r>
+        <w:rPr>
+          <w:noProof/>
+        </w:rPr>
         <w:drawing>
           <wp:inline distT="0" distB="0" distL="0" distR="0" wp14:anchorId="25234C18" wp14:editId="19DE6CAE">
             <wp:extent cx="5943600" cy="5227955"/>
@@ -57,6 +60,9 @@
         </w:numPr>
       </w:pPr>
       <w:r>
+        <w:rPr>
+          <w:noProof/>
+        </w:rPr>
         <w:drawing>
           <wp:inline distT="0" distB="0" distL="0" distR="0" wp14:anchorId="285DB3B4" wp14:editId="747AD73A">
             <wp:extent cx="5943600" cy="2845435"/>
@@ -103,6 +109,9 @@
         </w:numPr>
       </w:pPr>
       <w:r>
+        <w:rPr>
+          <w:noProof/>
+        </w:rPr>
         <w:lastRenderedPageBreak/>
         <w:drawing>
           <wp:inline distT="0" distB="0" distL="0" distR="0" wp14:anchorId="078911DF" wp14:editId="76979935">
@@ -141,6 +150,295 @@
         </w:drawing>
       </w:r>
     </w:p>
+    <w:p>
+      <w:pPr>
+        <w:pStyle w:val="ListParagraph"/>
+        <w:numPr>
+          <w:ilvl w:val="0"/>
+          <w:numId w:val="1"/>
+        </w:numPr>
+      </w:pPr>
+    </w:p>
+    <w:p>
+      <w:pPr>
+        <w:pStyle w:val="ListParagraph"/>
+        <w:numPr>
+          <w:ilvl w:val="1"/>
+          <w:numId w:val="1"/>
+        </w:numPr>
+      </w:pPr>
+      <w:proofErr w:type="spellStart"/>
+      <w:r>
+        <w:t>booksToPurchase</w:t>
+      </w:r>
+      <w:proofErr w:type="spellEnd"/>
+      <w:r>
+        <w:t xml:space="preserve"> added</w:t>
+      </w:r>
+      <w:r>
+        <w:t xml:space="preserve"> </w:t>
+      </w:r>
+      <w:r>
+        <w:t xml:space="preserve"> </w:t>
+      </w:r>
+      <w:r>
+        <w:drawing>
+          <wp:inline distT="0" distB="0" distL="0" distR="0" wp14:anchorId="4E8DCE1A" wp14:editId="7D559ECA">
+            <wp:extent cx="2543530" cy="1124107"/>
+            <wp:effectExtent l="0" t="0" r="9525" b="0"/>
+            <wp:docPr id="1038409003" name="Picture 1" descr="A screen shot of a computer&#10;&#10;Description automatically generated"/>
+            <wp:cNvGraphicFramePr>
+              <a:graphicFrameLocks xmlns:a="http://schemas.openxmlformats.org/drawingml/2006/main" noChangeAspect="1"/>
+            </wp:cNvGraphicFramePr>
+            <a:graphic xmlns:a="http://schemas.openxmlformats.org/drawingml/2006/main">
+              <a:graphicData uri="http://schemas.openxmlformats.org/drawingml/2006/picture">
+                <pic:pic xmlns:pic="http://schemas.openxmlformats.org/drawingml/2006/picture">
+                  <pic:nvPicPr>
+                    <pic:cNvPr id="1038409003" name="Picture 1" descr="A screen shot of a computer&#10;&#10;Description automatically generated"/>
+                    <pic:cNvPicPr/>
+                  </pic:nvPicPr>
+                  <pic:blipFill>
+                    <a:blip r:embed="rId8"/>
+                    <a:stretch>
+                      <a:fillRect/>
+                    </a:stretch>
+                  </pic:blipFill>
+                  <pic:spPr>
+                    <a:xfrm>
+                      <a:off x="0" y="0"/>
+                      <a:ext cx="2543530" cy="1124107"/>
+                    </a:xfrm>
+                    <a:prstGeom prst="rect">
+                      <a:avLst/>
+                    </a:prstGeom>
+                  </pic:spPr>
+                </pic:pic>
+              </a:graphicData>
+            </a:graphic>
+          </wp:inline>
+        </w:drawing>
+      </w:r>
+    </w:p>
+    <w:p>
+      <w:pPr>
+        <w:pStyle w:val="ListParagraph"/>
+        <w:numPr>
+          <w:ilvl w:val="1"/>
+          <w:numId w:val="1"/>
+        </w:numPr>
+      </w:pPr>
+      <w:r>
+        <w:t>for loop</w:t>
+      </w:r>
+      <w:r>
+        <w:t xml:space="preserve"> </w:t>
+      </w:r>
+      <w:r>
+        <w:t xml:space="preserve"> </w:t>
+      </w:r>
+      <w:r>
+        <w:drawing>
+          <wp:inline distT="0" distB="0" distL="0" distR="0" wp14:anchorId="2BF6973E" wp14:editId="73C3E4EA">
+            <wp:extent cx="4172532" cy="1267002"/>
+            <wp:effectExtent l="0" t="0" r="0" b="9525"/>
+            <wp:docPr id="680212335" name="Picture 1" descr="A screen shot of a computer program&#10;&#10;Description automatically generated"/>
+            <wp:cNvGraphicFramePr>
+              <a:graphicFrameLocks xmlns:a="http://schemas.openxmlformats.org/drawingml/2006/main" noChangeAspect="1"/>
+            </wp:cNvGraphicFramePr>
+            <a:graphic xmlns:a="http://schemas.openxmlformats.org/drawingml/2006/main">
+              <a:graphicData uri="http://schemas.openxmlformats.org/drawingml/2006/picture">
+                <pic:pic xmlns:pic="http://schemas.openxmlformats.org/drawingml/2006/picture">
+                  <pic:nvPicPr>
+                    <pic:cNvPr id="680212335" name="Picture 1" descr="A screen shot of a computer program&#10;&#10;Description automatically generated"/>
+                    <pic:cNvPicPr/>
+                  </pic:nvPicPr>
+                  <pic:blipFill>
+                    <a:blip r:embed="rId9"/>
+                    <a:stretch>
+                      <a:fillRect/>
+                    </a:stretch>
+                  </pic:blipFill>
+                  <pic:spPr>
+                    <a:xfrm>
+                      <a:off x="0" y="0"/>
+                      <a:ext cx="4172532" cy="1267002"/>
+                    </a:xfrm>
+                    <a:prstGeom prst="rect">
+                      <a:avLst/>
+                    </a:prstGeom>
+                  </pic:spPr>
+                </pic:pic>
+              </a:graphicData>
+            </a:graphic>
+          </wp:inline>
+        </w:drawing>
+      </w:r>
+    </w:p>
+    <w:p>
+      <w:pPr>
+        <w:pStyle w:val="ListParagraph"/>
+        <w:numPr>
+          <w:ilvl w:val="1"/>
+          <w:numId w:val="1"/>
+        </w:numPr>
+      </w:pPr>
+      <w:r>
+        <w:t xml:space="preserve">set cookie with list of </w:t>
+      </w:r>
+      <w:proofErr w:type="spellStart"/>
+      <w:r>
+        <w:t>bookIds</w:t>
+      </w:r>
+      <w:proofErr w:type="spellEnd"/>
+      <w:r>
+        <w:t xml:space="preserve"> </w:t>
+      </w:r>
+      <w:r>
+        <w:drawing>
+          <wp:inline distT="0" distB="0" distL="0" distR="0" wp14:anchorId="014B45E6" wp14:editId="4D36FA64">
+            <wp:extent cx="5943600" cy="893445"/>
+            <wp:effectExtent l="0" t="0" r="0" b="1905"/>
+            <wp:docPr id="1428728323" name="Picture 1" descr="A screen shot of text&#10;&#10;Description automatically generated"/>
+            <wp:cNvGraphicFramePr>
+              <a:graphicFrameLocks xmlns:a="http://schemas.openxmlformats.org/drawingml/2006/main" noChangeAspect="1"/>
+            </wp:cNvGraphicFramePr>
+            <a:graphic xmlns:a="http://schemas.openxmlformats.org/drawingml/2006/main">
+              <a:graphicData uri="http://schemas.openxmlformats.org/drawingml/2006/picture">
+                <pic:pic xmlns:pic="http://schemas.openxmlformats.org/drawingml/2006/picture">
+                  <pic:nvPicPr>
+                    <pic:cNvPr id="1428728323" name="Picture 1" descr="A screen shot of text&#10;&#10;Description automatically generated"/>
+                    <pic:cNvPicPr/>
+                  </pic:nvPicPr>
+                  <pic:blipFill>
+                    <a:blip r:embed="rId10"/>
+                    <a:stretch>
+                      <a:fillRect/>
+                    </a:stretch>
+                  </pic:blipFill>
+                  <pic:spPr>
+                    <a:xfrm>
+                      <a:off x="0" y="0"/>
+                      <a:ext cx="5943600" cy="893445"/>
+                    </a:xfrm>
+                    <a:prstGeom prst="rect">
+                      <a:avLst/>
+                    </a:prstGeom>
+                  </pic:spPr>
+                </pic:pic>
+              </a:graphicData>
+            </a:graphic>
+          </wp:inline>
+        </w:drawing>
+      </w:r>
+    </w:p>
+    <w:p>
+      <w:pPr>
+        <w:pStyle w:val="ListParagraph"/>
+        <w:numPr>
+          <w:ilvl w:val="1"/>
+          <w:numId w:val="1"/>
+        </w:numPr>
+      </w:pPr>
+      <w:r>
+        <w:t xml:space="preserve">returned response </w:t>
+      </w:r>
+      <w:r>
+        <w:drawing>
+          <wp:inline distT="0" distB="0" distL="0" distR="0" wp14:anchorId="4F7107AB" wp14:editId="778850CD">
+            <wp:extent cx="5943600" cy="893445"/>
+            <wp:effectExtent l="0" t="0" r="0" b="1905"/>
+            <wp:docPr id="1333734405" name="Picture 1" descr="A screen shot of text&#10;&#10;Description automatically generated"/>
+            <wp:cNvGraphicFramePr>
+              <a:graphicFrameLocks xmlns:a="http://schemas.openxmlformats.org/drawingml/2006/main" noChangeAspect="1"/>
+            </wp:cNvGraphicFramePr>
+            <a:graphic xmlns:a="http://schemas.openxmlformats.org/drawingml/2006/main">
+              <a:graphicData uri="http://schemas.openxmlformats.org/drawingml/2006/picture">
+                <pic:pic xmlns:pic="http://schemas.openxmlformats.org/drawingml/2006/picture">
+                  <pic:nvPicPr>
+                    <pic:cNvPr id="1333734405" name="Picture 1" descr="A screen shot of text&#10;&#10;Description automatically generated"/>
+                    <pic:cNvPicPr/>
+                  </pic:nvPicPr>
+                  <pic:blipFill>
+                    <a:blip r:embed="rId10"/>
+                    <a:stretch>
+                      <a:fillRect/>
+                    </a:stretch>
+                  </pic:blipFill>
+                  <pic:spPr>
+                    <a:xfrm>
+                      <a:off x="0" y="0"/>
+                      <a:ext cx="5943600" cy="893445"/>
+                    </a:xfrm>
+                    <a:prstGeom prst="rect">
+                      <a:avLst/>
+                    </a:prstGeom>
+                  </pic:spPr>
+                </pic:pic>
+              </a:graphicData>
+            </a:graphic>
+          </wp:inline>
+        </w:drawing>
+      </w:r>
+    </w:p>
+    <w:p>
+      <w:pPr>
+        <w:pStyle w:val="ListParagraph"/>
+        <w:numPr>
+          <w:ilvl w:val="0"/>
+          <w:numId w:val="1"/>
+        </w:numPr>
+      </w:pPr>
+      <w:r>
+        <w:lastRenderedPageBreak/>
+        <w:drawing>
+          <wp:inline distT="0" distB="0" distL="0" distR="0" wp14:anchorId="7B8DB348" wp14:editId="2A401980">
+            <wp:extent cx="5943600" cy="2239645"/>
+            <wp:effectExtent l="0" t="0" r="0" b="8255"/>
+            <wp:docPr id="867242328" name="Picture 1" descr="A screenshot of a computer&#10;&#10;Description automatically generated"/>
+            <wp:cNvGraphicFramePr>
+              <a:graphicFrameLocks xmlns:a="http://schemas.openxmlformats.org/drawingml/2006/main" noChangeAspect="1"/>
+            </wp:cNvGraphicFramePr>
+            <a:graphic xmlns:a="http://schemas.openxmlformats.org/drawingml/2006/main">
+              <a:graphicData uri="http://schemas.openxmlformats.org/drawingml/2006/picture">
+                <pic:pic xmlns:pic="http://schemas.openxmlformats.org/drawingml/2006/picture">
+                  <pic:nvPicPr>
+                    <pic:cNvPr id="867242328" name="Picture 1" descr="A screenshot of a computer&#10;&#10;Description automatically generated"/>
+                    <pic:cNvPicPr/>
+                  </pic:nvPicPr>
+                  <pic:blipFill>
+                    <a:blip r:embed="rId11"/>
+                    <a:stretch>
+                      <a:fillRect/>
+                    </a:stretch>
+                  </pic:blipFill>
+                  <pic:spPr>
+                    <a:xfrm>
+                      <a:off x="0" y="0"/>
+                      <a:ext cx="5943600" cy="2239645"/>
+                    </a:xfrm>
+                    <a:prstGeom prst="rect">
+                      <a:avLst/>
+                    </a:prstGeom>
+                  </pic:spPr>
+                </pic:pic>
+              </a:graphicData>
+            </a:graphic>
+          </wp:inline>
+        </w:drawing>
+      </w:r>
+    </w:p>
+    <w:p>
+      <w:pPr>
+        <w:pStyle w:val="ListParagraph"/>
+        <w:ind w:left="1440"/>
+      </w:pPr>
+    </w:p>
+    <w:p>
+      <w:pPr>
+        <w:pStyle w:val="ListParagraph"/>
+        <w:ind w:left="1440"/>
+      </w:pPr>
+    </w:p>
     <w:sectPr>
       <w:pgSz w:w="12240" w:h="15840"/>
       <w:pgMar w:top="1440" w:right="1440" w:bottom="1440" w:left="1440" w:header="720" w:footer="720" w:gutter="0"/>
@@ -166,7 +464,7 @@
         <w:ind w:left="720" w:hanging="360"/>
       </w:pPr>
     </w:lvl>
-    <w:lvl w:ilvl="1" w:tplc="04090019" w:tentative="1">
+    <w:lvl w:ilvl="1" w:tplc="04090019">
       <w:start w:val="1"/>
       <w:numFmt w:val="lowerLetter"/>
       <w:lvlText w:val="%2."/>

</xml_diff>